<commit_message>
Them duong link repo vao file word
</commit_message>
<xml_diff>
--- a/Bai tap Git.docx
+++ b/Bai tap Git.docx
@@ -290,6 +290,26 @@
       <w:r>
         <w:t xml:space="preserve"> </w:t>
       </w:r>
+      <w:hyperlink r:id="rId6" w:history="1">
+        <w:r>
+          <w:rPr>
+            <w:rStyle w:val="Hyperlink"/>
+          </w:rPr>
+          <w:t>https://github.com/phuongkhuu/THMaNguon</w:t>
+        </w:r>
+        <w:r>
+          <w:rPr>
+            <w:rStyle w:val="Hyperlink"/>
+          </w:rPr>
+          <w:t>M</w:t>
+        </w:r>
+        <w:r>
+          <w:rPr>
+            <w:rStyle w:val="Hyperlink"/>
+          </w:rPr>
+          <w:t>o-27-10-.git</w:t>
+        </w:r>
+      </w:hyperlink>
     </w:p>
     <w:p>
       <w:pPr>
@@ -441,6 +461,7 @@
       <w:r>
         <w:rPr>
           <w:rFonts w:ascii="Times New Roman" w:hAnsi="Times New Roman" w:cs="Times New Roman"/>
+          <w:noProof/>
           <w:sz w:val="26"/>
           <w:szCs w:val="26"/>
         </w:rPr>
@@ -460,7 +481,7 @@
                     <pic:cNvPicPr/>
                   </pic:nvPicPr>
                   <pic:blipFill>
-                    <a:blip r:embed="rId6"/>
+                    <a:blip r:embed="rId7"/>
                     <a:stretch>
                       <a:fillRect/>
                     </a:stretch>
@@ -749,6 +770,7 @@
       <w:r>
         <w:rPr>
           <w:rFonts w:ascii="Times New Roman" w:hAnsi="Times New Roman" w:cs="Times New Roman"/>
+          <w:noProof/>
           <w:sz w:val="26"/>
           <w:szCs w:val="26"/>
         </w:rPr>
@@ -768,7 +790,7 @@
                     <pic:cNvPicPr/>
                   </pic:nvPicPr>
                   <pic:blipFill>
-                    <a:blip r:embed="rId7"/>
+                    <a:blip r:embed="rId8"/>
                     <a:stretch>
                       <a:fillRect/>
                     </a:stretch>
@@ -801,6 +823,7 @@
       <w:r>
         <w:rPr>
           <w:rFonts w:ascii="Times New Roman" w:hAnsi="Times New Roman" w:cs="Times New Roman"/>
+          <w:noProof/>
           <w:sz w:val="26"/>
           <w:szCs w:val="26"/>
         </w:rPr>
@@ -820,7 +843,7 @@
                     <pic:cNvPicPr/>
                   </pic:nvPicPr>
                   <pic:blipFill>
-                    <a:blip r:embed="rId8"/>
+                    <a:blip r:embed="rId9"/>
                     <a:stretch>
                       <a:fillRect/>
                     </a:stretch>
@@ -1095,6 +1118,7 @@
       <w:r>
         <w:rPr>
           <w:rFonts w:ascii="Times New Roman" w:hAnsi="Times New Roman" w:cs="Times New Roman"/>
+          <w:noProof/>
           <w:sz w:val="26"/>
           <w:szCs w:val="26"/>
         </w:rPr>
@@ -1114,7 +1138,7 @@
                     <pic:cNvPicPr/>
                   </pic:nvPicPr>
                   <pic:blipFill>
-                    <a:blip r:embed="rId9"/>
+                    <a:blip r:embed="rId10"/>
                     <a:stretch>
                       <a:fillRect/>
                     </a:stretch>
@@ -1708,6 +1732,7 @@
       <w:r>
         <w:rPr>
           <w:rFonts w:ascii="Times New Roman" w:hAnsi="Times New Roman" w:cs="Times New Roman"/>
+          <w:noProof/>
           <w:color w:val="FF0000"/>
           <w:sz w:val="26"/>
           <w:szCs w:val="26"/>
@@ -1728,7 +1753,7 @@
                     <pic:cNvPicPr/>
                   </pic:nvPicPr>
                   <pic:blipFill>
-                    <a:blip r:embed="rId10"/>
+                    <a:blip r:embed="rId11"/>
                     <a:stretch>
                       <a:fillRect/>
                     </a:stretch>
@@ -2010,6 +2035,7 @@
       <w:r>
         <w:rPr>
           <w:rFonts w:ascii="Times New Roman" w:hAnsi="Times New Roman" w:cs="Times New Roman"/>
+          <w:noProof/>
           <w:sz w:val="26"/>
           <w:szCs w:val="26"/>
         </w:rPr>
@@ -2029,7 +2055,7 @@
                     <pic:cNvPicPr/>
                   </pic:nvPicPr>
                   <pic:blipFill>
-                    <a:blip r:embed="rId11"/>
+                    <a:blip r:embed="rId12"/>
                     <a:stretch>
                       <a:fillRect/>
                     </a:stretch>
@@ -2569,6 +2595,7 @@
       <w:r>
         <w:rPr>
           <w:rFonts w:ascii="Times New Roman" w:hAnsi="Times New Roman" w:cs="Times New Roman"/>
+          <w:noProof/>
           <w:sz w:val="26"/>
           <w:szCs w:val="26"/>
         </w:rPr>
@@ -2588,7 +2615,7 @@
                     <pic:cNvPicPr/>
                   </pic:nvPicPr>
                   <pic:blipFill>
-                    <a:blip r:embed="rId11"/>
+                    <a:blip r:embed="rId12"/>
                     <a:stretch>
                       <a:fillRect/>
                     </a:stretch>
@@ -2789,6 +2816,7 @@
       <w:r>
         <w:rPr>
           <w:rFonts w:ascii="Times New Roman" w:hAnsi="Times New Roman" w:cs="Times New Roman"/>
+          <w:noProof/>
           <w:sz w:val="26"/>
           <w:szCs w:val="26"/>
         </w:rPr>
@@ -2808,7 +2836,7 @@
                     <pic:cNvPicPr/>
                   </pic:nvPicPr>
                   <pic:blipFill>
-                    <a:blip r:embed="rId12"/>
+                    <a:blip r:embed="rId13"/>
                     <a:stretch>
                       <a:fillRect/>
                     </a:stretch>
@@ -3077,6 +3105,7 @@
       <w:r>
         <w:rPr>
           <w:rFonts w:ascii="Times New Roman" w:hAnsi="Times New Roman" w:cs="Times New Roman"/>
+          <w:noProof/>
           <w:sz w:val="26"/>
           <w:szCs w:val="26"/>
         </w:rPr>
@@ -3096,7 +3125,7 @@
                     <pic:cNvPicPr/>
                   </pic:nvPicPr>
                   <pic:blipFill>
-                    <a:blip r:embed="rId13"/>
+                    <a:blip r:embed="rId14"/>
                     <a:stretch>
                       <a:fillRect/>
                     </a:stretch>
@@ -3388,7 +3417,7 @@
                     <pic:cNvPicPr/>
                   </pic:nvPicPr>
                   <pic:blipFill>
-                    <a:blip r:embed="rId14">
+                    <a:blip r:embed="rId15">
                       <a:extLst>
                         <a:ext uri="{28A0092B-C50C-407E-A947-70E740481C1C}">
                           <a14:useLocalDpi xmlns:a14="http://schemas.microsoft.com/office/drawing/2010/main" val="0"/>
@@ -3809,6 +3838,7 @@
       <w:r>
         <w:rPr>
           <w:rFonts w:ascii="Times New Roman" w:hAnsi="Times New Roman" w:cs="Times New Roman"/>
+          <w:noProof/>
           <w:sz w:val="26"/>
           <w:szCs w:val="26"/>
         </w:rPr>
@@ -3828,7 +3858,7 @@
                     <pic:cNvPicPr/>
                   </pic:nvPicPr>
                   <pic:blipFill>
-                    <a:blip r:embed="rId15"/>
+                    <a:blip r:embed="rId16"/>
                     <a:stretch>
                       <a:fillRect/>
                     </a:stretch>
@@ -3881,7 +3911,7 @@
                     <pic:cNvPicPr/>
                   </pic:nvPicPr>
                   <pic:blipFill>
-                    <a:blip r:embed="rId16">
+                    <a:blip r:embed="rId17">
                       <a:extLst>
                         <a:ext uri="{28A0092B-C50C-407E-A947-70E740481C1C}">
                           <a14:useLocalDpi xmlns:a14="http://schemas.microsoft.com/office/drawing/2010/main" val="0"/>
@@ -4137,6 +4167,7 @@
       <w:r>
         <w:rPr>
           <w:rFonts w:ascii="Times New Roman" w:hAnsi="Times New Roman" w:cs="Times New Roman"/>
+          <w:noProof/>
           <w:sz w:val="26"/>
           <w:szCs w:val="26"/>
         </w:rPr>
@@ -4156,7 +4187,7 @@
                     <pic:cNvPicPr/>
                   </pic:nvPicPr>
                   <pic:blipFill>
-                    <a:blip r:embed="rId17"/>
+                    <a:blip r:embed="rId18"/>
                     <a:stretch>
                       <a:fillRect/>
                     </a:stretch>
@@ -4208,7 +4239,7 @@
                     <pic:cNvPicPr/>
                   </pic:nvPicPr>
                   <pic:blipFill>
-                    <a:blip r:embed="rId18">
+                    <a:blip r:embed="rId19">
                       <a:extLst>
                         <a:ext uri="{28A0092B-C50C-407E-A947-70E740481C1C}">
                           <a14:useLocalDpi xmlns:a14="http://schemas.microsoft.com/office/drawing/2010/main" val="0"/>
@@ -4889,6 +4920,30 @@
     <w:basedOn w:val="DefaultParagraphFont"/>
     <w:rsid w:val="00042D11"/>
   </w:style>
+  <w:style w:type="character" w:styleId="UnresolvedMention">
+    <w:name w:val="Unresolved Mention"/>
+    <w:basedOn w:val="DefaultParagraphFont"/>
+    <w:uiPriority w:val="99"/>
+    <w:semiHidden/>
+    <w:unhideWhenUsed/>
+    <w:rsid w:val="00EC6FCA"/>
+    <w:rPr>
+      <w:color w:val="605E5C"/>
+      <w:shd w:val="clear" w:color="auto" w:fill="E1DFDD"/>
+    </w:rPr>
+  </w:style>
+  <w:style w:type="character" w:styleId="FollowedHyperlink">
+    <w:name w:val="FollowedHyperlink"/>
+    <w:basedOn w:val="DefaultParagraphFont"/>
+    <w:uiPriority w:val="99"/>
+    <w:semiHidden/>
+    <w:unhideWhenUsed/>
+    <w:rsid w:val="00EC6FCA"/>
+    <w:rPr>
+      <w:color w:val="800080" w:themeColor="followedHyperlink"/>
+      <w:u w:val="single"/>
+    </w:rPr>
+  </w:style>
 </w:styles>
 </file>
 

</xml_diff>